<commit_message>
made a correction in my cv
</commit_message>
<xml_diff>
--- a/cv/My CV.docx
+++ b/cv/My CV.docx
@@ -8,6 +8,644 @@
           <w:lang w:val="en-GB"/>
         </w:rPr>
       </w:pPr>
+      <w:r>
+        <w:rPr>
+          <w:noProof/>
+        </w:rPr>
+        <mc:AlternateContent>
+          <mc:Choice Requires="wps">
+            <w:drawing>
+              <wp:anchor distT="0" distB="0" distL="114300" distR="114300" simplePos="0" relativeHeight="251665408" behindDoc="0" locked="0" layoutInCell="1" allowOverlap="1" wp14:anchorId="2274623A" wp14:editId="1AFCA934">
+                <wp:simplePos x="0" y="0"/>
+                <wp:positionH relativeFrom="column">
+                  <wp:posOffset>-777240</wp:posOffset>
+                </wp:positionH>
+                <wp:positionV relativeFrom="paragraph">
+                  <wp:posOffset>5250180</wp:posOffset>
+                </wp:positionV>
+                <wp:extent cx="2713990" cy="3116580"/>
+                <wp:effectExtent l="0" t="0" r="10160" b="26670"/>
+                <wp:wrapNone/>
+                <wp:docPr id="30" name="Text Box 30"/>
+                <wp:cNvGraphicFramePr/>
+                <a:graphic xmlns:a="http://schemas.openxmlformats.org/drawingml/2006/main">
+                  <a:graphicData uri="http://schemas.microsoft.com/office/word/2010/wordprocessingShape">
+                    <wps:wsp>
+                      <wps:cNvSpPr txBox="1"/>
+                      <wps:spPr>
+                        <a:xfrm>
+                          <a:off x="0" y="0"/>
+                          <a:ext cx="2713990" cy="3116580"/>
+                        </a:xfrm>
+                        <a:prstGeom prst="rect">
+                          <a:avLst/>
+                        </a:prstGeom>
+                        <a:solidFill>
+                          <a:schemeClr val="accent6"/>
+                        </a:solidFill>
+                        <a:ln w="6350">
+                          <a:solidFill>
+                            <a:schemeClr val="accent6"/>
+                          </a:solidFill>
+                        </a:ln>
+                      </wps:spPr>
+                      <wps:txbx>
+                        <w:txbxContent>
+                          <w:p>
+                            <w:pPr>
+                              <w:spacing w:line="240" w:lineRule="auto"/>
+                              <w:rPr>
+                                <w:b/>
+                                <w:bCs/>
+                                <w:color w:val="FFFFFF" w:themeColor="background1"/>
+                                <w:sz w:val="40"/>
+                                <w:szCs w:val="40"/>
+                              </w:rPr>
+                            </w:pPr>
+                            <w:r>
+                              <w:rPr>
+                                <w:b/>
+                                <w:bCs/>
+                                <w:color w:val="FFFFFF" w:themeColor="background1"/>
+                                <w:sz w:val="40"/>
+                                <w:szCs w:val="40"/>
+                              </w:rPr>
+                              <w:t>Skills</w:t>
+                            </w:r>
+                          </w:p>
+                          <w:p>
+                            <w:pPr>
+                              <w:pStyle w:val="ListParagraph"/>
+                              <w:numPr>
+                                <w:ilvl w:val="0"/>
+                                <w:numId w:val="1"/>
+                              </w:numPr>
+                              <w:spacing w:line="240" w:lineRule="auto"/>
+                              <w:rPr>
+                                <w:color w:val="FFFFFF" w:themeColor="background1"/>
+                                <w:sz w:val="28"/>
+                                <w:szCs w:val="28"/>
+                              </w:rPr>
+                            </w:pPr>
+                            <w:r>
+                              <w:rPr>
+                                <w:color w:val="FFFFFF" w:themeColor="background1"/>
+                                <w:sz w:val="28"/>
+                                <w:szCs w:val="28"/>
+                              </w:rPr>
+                              <w:t>Bootstrap</w:t>
+                            </w:r>
+                          </w:p>
+                          <w:p>
+                            <w:pPr>
+                              <w:pStyle w:val="ListParagraph"/>
+                              <w:numPr>
+                                <w:ilvl w:val="0"/>
+                                <w:numId w:val="1"/>
+                              </w:numPr>
+                              <w:spacing w:line="240" w:lineRule="auto"/>
+                              <w:rPr>
+                                <w:color w:val="FFFFFF" w:themeColor="background1"/>
+                                <w:sz w:val="28"/>
+                                <w:szCs w:val="28"/>
+                              </w:rPr>
+                            </w:pPr>
+                            <w:r>
+                              <w:rPr>
+                                <w:color w:val="FFFFFF" w:themeColor="background1"/>
+                                <w:sz w:val="28"/>
+                                <w:szCs w:val="28"/>
+                              </w:rPr>
+                              <w:t>HTML 5</w:t>
+                            </w:r>
+                          </w:p>
+                          <w:p>
+                            <w:pPr>
+                              <w:pStyle w:val="ListParagraph"/>
+                              <w:numPr>
+                                <w:ilvl w:val="0"/>
+                                <w:numId w:val="1"/>
+                              </w:numPr>
+                              <w:spacing w:line="240" w:lineRule="auto"/>
+                              <w:rPr>
+                                <w:color w:val="FFFFFF" w:themeColor="background1"/>
+                                <w:sz w:val="28"/>
+                                <w:szCs w:val="28"/>
+                              </w:rPr>
+                            </w:pPr>
+                            <w:r>
+                              <w:rPr>
+                                <w:color w:val="FFFFFF" w:themeColor="background1"/>
+                                <w:sz w:val="28"/>
+                                <w:szCs w:val="28"/>
+                              </w:rPr>
+                              <w:t>Sass</w:t>
+                            </w:r>
+                          </w:p>
+                          <w:p>
+                            <w:pPr>
+                              <w:pStyle w:val="ListParagraph"/>
+                              <w:numPr>
+                                <w:ilvl w:val="0"/>
+                                <w:numId w:val="1"/>
+                              </w:numPr>
+                              <w:spacing w:line="240" w:lineRule="auto"/>
+                              <w:rPr>
+                                <w:color w:val="FFFFFF" w:themeColor="background1"/>
+                                <w:sz w:val="28"/>
+                                <w:szCs w:val="28"/>
+                              </w:rPr>
+                            </w:pPr>
+                            <w:r>
+                              <w:rPr>
+                                <w:color w:val="FFFFFF" w:themeColor="background1"/>
+                                <w:sz w:val="28"/>
+                                <w:szCs w:val="28"/>
+                              </w:rPr>
+                              <w:t>Git</w:t>
+                            </w:r>
+                          </w:p>
+                          <w:p>
+                            <w:pPr>
+                              <w:pStyle w:val="ListParagraph"/>
+                              <w:numPr>
+                                <w:ilvl w:val="0"/>
+                                <w:numId w:val="1"/>
+                              </w:numPr>
+                              <w:spacing w:line="240" w:lineRule="auto"/>
+                              <w:rPr>
+                                <w:color w:val="FFFFFF" w:themeColor="background1"/>
+                                <w:sz w:val="28"/>
+                                <w:szCs w:val="28"/>
+                              </w:rPr>
+                            </w:pPr>
+                            <w:r>
+                              <w:rPr>
+                                <w:color w:val="FFFFFF" w:themeColor="background1"/>
+                                <w:sz w:val="28"/>
+                                <w:szCs w:val="28"/>
+                                <w:lang w:val="en-GB"/>
+                              </w:rPr>
+                              <w:t>React Js</w:t>
+                            </w:r>
+                          </w:p>
+                          <w:p>
+                            <w:pPr>
+                              <w:pStyle w:val="ListParagraph"/>
+                              <w:numPr>
+                                <w:ilvl w:val="0"/>
+                                <w:numId w:val="1"/>
+                              </w:numPr>
+                              <w:spacing w:line="240" w:lineRule="auto"/>
+                              <w:rPr>
+                                <w:color w:val="FFFFFF" w:themeColor="background1"/>
+                                <w:sz w:val="28"/>
+                                <w:szCs w:val="28"/>
+                              </w:rPr>
+                            </w:pPr>
+                            <w:r>
+                              <w:rPr>
+                                <w:color w:val="FFFFFF" w:themeColor="background1"/>
+                                <w:sz w:val="28"/>
+                                <w:szCs w:val="28"/>
+                              </w:rPr>
+                              <w:t>HTML coding</w:t>
+                            </w:r>
+                          </w:p>
+                          <w:p>
+                            <w:pPr>
+                              <w:pStyle w:val="ListParagraph"/>
+                              <w:numPr>
+                                <w:ilvl w:val="0"/>
+                                <w:numId w:val="1"/>
+                              </w:numPr>
+                              <w:spacing w:line="240" w:lineRule="auto"/>
+                              <w:rPr>
+                                <w:color w:val="FFFFFF" w:themeColor="background1"/>
+                                <w:sz w:val="28"/>
+                                <w:szCs w:val="28"/>
+                              </w:rPr>
+                            </w:pPr>
+                            <w:r>
+                              <w:rPr>
+                                <w:color w:val="FFFFFF" w:themeColor="background1"/>
+                                <w:sz w:val="28"/>
+                                <w:szCs w:val="28"/>
+                              </w:rPr>
+                              <w:t>Front and back end development (Still in training at GoMyCode)</w:t>
+                            </w:r>
+                          </w:p>
+                          <w:p>
+                            <w:pPr>
+                              <w:pStyle w:val="ListParagraph"/>
+                              <w:numPr>
+                                <w:ilvl w:val="0"/>
+                                <w:numId w:val="1"/>
+                              </w:numPr>
+                              <w:rPr>
+                                <w:color w:val="FFFFFF" w:themeColor="background1"/>
+                                <w:sz w:val="28"/>
+                                <w:szCs w:val="28"/>
+                              </w:rPr>
+                            </w:pPr>
+                            <w:r>
+                              <w:rPr>
+                                <w:color w:val="FFFFFF" w:themeColor="background1"/>
+                                <w:sz w:val="28"/>
+                                <w:szCs w:val="28"/>
+                              </w:rPr>
+                              <w:t>GitHub</w:t>
+                            </w:r>
+                          </w:p>
+                          <w:p>
+                            <w:pPr>
+                              <w:pStyle w:val="ListParagraph"/>
+                              <w:numPr>
+                                <w:ilvl w:val="0"/>
+                                <w:numId w:val="1"/>
+                              </w:numPr>
+                              <w:rPr>
+                                <w:color w:val="FFFFFF" w:themeColor="background1"/>
+                                <w:sz w:val="28"/>
+                                <w:szCs w:val="28"/>
+                              </w:rPr>
+                            </w:pPr>
+                            <w:r>
+                              <w:rPr>
+                                <w:color w:val="FFFFFF" w:themeColor="background1"/>
+                                <w:sz w:val="28"/>
+                                <w:szCs w:val="28"/>
+                              </w:rPr>
+                              <w:t>Angular JS</w:t>
+                            </w:r>
+                            <w:r>
+                              <w:rPr>
+                                <w:color w:val="FFFFFF" w:themeColor="background1"/>
+                                <w:sz w:val="28"/>
+                                <w:szCs w:val="28"/>
+                                <w:lang w:val="en-GB"/>
+                              </w:rPr>
+                              <w:t xml:space="preserve"> </w:t>
+                            </w:r>
+                            <w:r>
+                              <w:rPr>
+                                <w:color w:val="FFFFFF" w:themeColor="background1"/>
+                                <w:sz w:val="28"/>
+                                <w:szCs w:val="28"/>
+                              </w:rPr>
+                              <w:t>(Still learning)</w:t>
+                            </w:r>
+                          </w:p>
+                          <w:p>
+                            <w:pPr>
+                              <w:pStyle w:val="ListParagraph"/>
+                              <w:numPr>
+                                <w:ilvl w:val="0"/>
+                                <w:numId w:val="1"/>
+                              </w:numPr>
+                              <w:rPr>
+                                <w:color w:val="FFFFFF" w:themeColor="background1"/>
+                                <w:sz w:val="28"/>
+                                <w:szCs w:val="28"/>
+                              </w:rPr>
+                            </w:pPr>
+                            <w:r>
+                              <w:rPr>
+                                <w:color w:val="FFFFFF" w:themeColor="background1"/>
+                                <w:sz w:val="28"/>
+                                <w:szCs w:val="28"/>
+                              </w:rPr>
+                              <w:t>WordPress</w:t>
+                            </w:r>
+                          </w:p>
+                          <w:p>
+                            <w:pPr>
+                              <w:pStyle w:val="ListParagraph"/>
+                              <w:numPr>
+                                <w:ilvl w:val="0"/>
+                                <w:numId w:val="1"/>
+                              </w:numPr>
+                              <w:rPr>
+                                <w:color w:val="FFFFFF" w:themeColor="background1"/>
+                                <w:sz w:val="28"/>
+                                <w:szCs w:val="28"/>
+                              </w:rPr>
+                            </w:pPr>
+                          </w:p>
+                        </w:txbxContent>
+                      </wps:txbx>
+                      <wps:bodyPr rot="0" spcFirstLastPara="0" vertOverflow="overflow" horzOverflow="overflow" vert="horz" wrap="square" lIns="91440" tIns="45720" rIns="91440" bIns="45720" numCol="1" spcCol="0" rtlCol="0" fromWordArt="0" anchor="t" anchorCtr="0" forceAA="0" compatLnSpc="1">
+                        <a:prstTxWarp prst="textNoShape">
+                          <a:avLst/>
+                        </a:prstTxWarp>
+                        <a:noAutofit/>
+                      </wps:bodyPr>
+                    </wps:wsp>
+                  </a:graphicData>
+                </a:graphic>
+                <wp14:sizeRelV relativeFrom="margin">
+                  <wp14:pctHeight>0</wp14:pctHeight>
+                </wp14:sizeRelV>
+              </wp:anchor>
+            </w:drawing>
+          </mc:Choice>
+          <mc:Fallback>
+            <w:pict>
+              <v:shapetype w14:anchorId="2274623A" id="_x0000_t202" coordsize="21600,21600" o:spt="202" path="m,l,21600r21600,l21600,xe">
+                <v:stroke joinstyle="miter"/>
+                <v:path gradientshapeok="t" o:connecttype="rect"/>
+              </v:shapetype>
+              <v:shape id="Text Box 30" o:spid="_x0000_s1026" type="#_x0000_t202" style="position:absolute;margin-left:-61.2pt;margin-top:413.4pt;width:213.7pt;height:245.4pt;z-index:251665408;visibility:visible;mso-wrap-style:square;mso-height-percent:0;mso-wrap-distance-left:9pt;mso-wrap-distance-top:0;mso-wrap-distance-right:9pt;mso-wrap-distance-bottom:0;mso-position-horizontal:absolute;mso-position-horizontal-relative:text;mso-position-vertical:absolute;mso-position-vertical-relative:text;mso-height-percent:0;mso-height-relative:margin;v-text-anchor:top" o:gfxdata="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" fillcolor="#70ad47 [3209]" strokecolor="#70ad47 [3209]" strokeweight=".5pt">
+                <v:textbox>
+                  <w:txbxContent>
+                    <w:p>
+                      <w:pPr>
+                        <w:spacing w:line="240" w:lineRule="auto"/>
+                        <w:rPr>
+                          <w:b/>
+                          <w:bCs/>
+                          <w:color w:val="FFFFFF" w:themeColor="background1"/>
+                          <w:sz w:val="40"/>
+                          <w:szCs w:val="40"/>
+                        </w:rPr>
+                      </w:pPr>
+                      <w:r>
+                        <w:rPr>
+                          <w:b/>
+                          <w:bCs/>
+                          <w:color w:val="FFFFFF" w:themeColor="background1"/>
+                          <w:sz w:val="40"/>
+                          <w:szCs w:val="40"/>
+                        </w:rPr>
+                        <w:t>Skills</w:t>
+                      </w:r>
+                    </w:p>
+                    <w:p>
+                      <w:pPr>
+                        <w:pStyle w:val="ListParagraph"/>
+                        <w:numPr>
+                          <w:ilvl w:val="0"/>
+                          <w:numId w:val="1"/>
+                        </w:numPr>
+                        <w:spacing w:line="240" w:lineRule="auto"/>
+                        <w:rPr>
+                          <w:color w:val="FFFFFF" w:themeColor="background1"/>
+                          <w:sz w:val="28"/>
+                          <w:szCs w:val="28"/>
+                        </w:rPr>
+                      </w:pPr>
+                      <w:r>
+                        <w:rPr>
+                          <w:color w:val="FFFFFF" w:themeColor="background1"/>
+                          <w:sz w:val="28"/>
+                          <w:szCs w:val="28"/>
+                        </w:rPr>
+                        <w:t>Bootstrap</w:t>
+                      </w:r>
+                    </w:p>
+                    <w:p>
+                      <w:pPr>
+                        <w:pStyle w:val="ListParagraph"/>
+                        <w:numPr>
+                          <w:ilvl w:val="0"/>
+                          <w:numId w:val="1"/>
+                        </w:numPr>
+                        <w:spacing w:line="240" w:lineRule="auto"/>
+                        <w:rPr>
+                          <w:color w:val="FFFFFF" w:themeColor="background1"/>
+                          <w:sz w:val="28"/>
+                          <w:szCs w:val="28"/>
+                        </w:rPr>
+                      </w:pPr>
+                      <w:r>
+                        <w:rPr>
+                          <w:color w:val="FFFFFF" w:themeColor="background1"/>
+                          <w:sz w:val="28"/>
+                          <w:szCs w:val="28"/>
+                        </w:rPr>
+                        <w:t>HTML 5</w:t>
+                      </w:r>
+                    </w:p>
+                    <w:p>
+                      <w:pPr>
+                        <w:pStyle w:val="ListParagraph"/>
+                        <w:numPr>
+                          <w:ilvl w:val="0"/>
+                          <w:numId w:val="1"/>
+                        </w:numPr>
+                        <w:spacing w:line="240" w:lineRule="auto"/>
+                        <w:rPr>
+                          <w:color w:val="FFFFFF" w:themeColor="background1"/>
+                          <w:sz w:val="28"/>
+                          <w:szCs w:val="28"/>
+                        </w:rPr>
+                      </w:pPr>
+                      <w:r>
+                        <w:rPr>
+                          <w:color w:val="FFFFFF" w:themeColor="background1"/>
+                          <w:sz w:val="28"/>
+                          <w:szCs w:val="28"/>
+                        </w:rPr>
+                        <w:t>Sass</w:t>
+                      </w:r>
+                    </w:p>
+                    <w:p>
+                      <w:pPr>
+                        <w:pStyle w:val="ListParagraph"/>
+                        <w:numPr>
+                          <w:ilvl w:val="0"/>
+                          <w:numId w:val="1"/>
+                        </w:numPr>
+                        <w:spacing w:line="240" w:lineRule="auto"/>
+                        <w:rPr>
+                          <w:color w:val="FFFFFF" w:themeColor="background1"/>
+                          <w:sz w:val="28"/>
+                          <w:szCs w:val="28"/>
+                        </w:rPr>
+                      </w:pPr>
+                      <w:r>
+                        <w:rPr>
+                          <w:color w:val="FFFFFF" w:themeColor="background1"/>
+                          <w:sz w:val="28"/>
+                          <w:szCs w:val="28"/>
+                        </w:rPr>
+                        <w:t>Git</w:t>
+                      </w:r>
+                    </w:p>
+                    <w:p>
+                      <w:pPr>
+                        <w:pStyle w:val="ListParagraph"/>
+                        <w:numPr>
+                          <w:ilvl w:val="0"/>
+                          <w:numId w:val="1"/>
+                        </w:numPr>
+                        <w:spacing w:line="240" w:lineRule="auto"/>
+                        <w:rPr>
+                          <w:color w:val="FFFFFF" w:themeColor="background1"/>
+                          <w:sz w:val="28"/>
+                          <w:szCs w:val="28"/>
+                        </w:rPr>
+                      </w:pPr>
+                      <w:r>
+                        <w:rPr>
+                          <w:color w:val="FFFFFF" w:themeColor="background1"/>
+                          <w:sz w:val="28"/>
+                          <w:szCs w:val="28"/>
+                          <w:lang w:val="en-GB"/>
+                        </w:rPr>
+                        <w:t>React Js</w:t>
+                      </w:r>
+                    </w:p>
+                    <w:p>
+                      <w:pPr>
+                        <w:pStyle w:val="ListParagraph"/>
+                        <w:numPr>
+                          <w:ilvl w:val="0"/>
+                          <w:numId w:val="1"/>
+                        </w:numPr>
+                        <w:spacing w:line="240" w:lineRule="auto"/>
+                        <w:rPr>
+                          <w:color w:val="FFFFFF" w:themeColor="background1"/>
+                          <w:sz w:val="28"/>
+                          <w:szCs w:val="28"/>
+                        </w:rPr>
+                      </w:pPr>
+                      <w:r>
+                        <w:rPr>
+                          <w:color w:val="FFFFFF" w:themeColor="background1"/>
+                          <w:sz w:val="28"/>
+                          <w:szCs w:val="28"/>
+                        </w:rPr>
+                        <w:t>HTML coding</w:t>
+                      </w:r>
+                    </w:p>
+                    <w:p>
+                      <w:pPr>
+                        <w:pStyle w:val="ListParagraph"/>
+                        <w:numPr>
+                          <w:ilvl w:val="0"/>
+                          <w:numId w:val="1"/>
+                        </w:numPr>
+                        <w:spacing w:line="240" w:lineRule="auto"/>
+                        <w:rPr>
+                          <w:color w:val="FFFFFF" w:themeColor="background1"/>
+                          <w:sz w:val="28"/>
+                          <w:szCs w:val="28"/>
+                        </w:rPr>
+                      </w:pPr>
+                      <w:r>
+                        <w:rPr>
+                          <w:color w:val="FFFFFF" w:themeColor="background1"/>
+                          <w:sz w:val="28"/>
+                          <w:szCs w:val="28"/>
+                        </w:rPr>
+                        <w:t>Front and back end development (Still in training at GoMyCode)</w:t>
+                      </w:r>
+                    </w:p>
+                    <w:p>
+                      <w:pPr>
+                        <w:pStyle w:val="ListParagraph"/>
+                        <w:numPr>
+                          <w:ilvl w:val="0"/>
+                          <w:numId w:val="1"/>
+                        </w:numPr>
+                        <w:rPr>
+                          <w:color w:val="FFFFFF" w:themeColor="background1"/>
+                          <w:sz w:val="28"/>
+                          <w:szCs w:val="28"/>
+                        </w:rPr>
+                      </w:pPr>
+                      <w:r>
+                        <w:rPr>
+                          <w:color w:val="FFFFFF" w:themeColor="background1"/>
+                          <w:sz w:val="28"/>
+                          <w:szCs w:val="28"/>
+                        </w:rPr>
+                        <w:t>GitHub</w:t>
+                      </w:r>
+                    </w:p>
+                    <w:p>
+                      <w:pPr>
+                        <w:pStyle w:val="ListParagraph"/>
+                        <w:numPr>
+                          <w:ilvl w:val="0"/>
+                          <w:numId w:val="1"/>
+                        </w:numPr>
+                        <w:rPr>
+                          <w:color w:val="FFFFFF" w:themeColor="background1"/>
+                          <w:sz w:val="28"/>
+                          <w:szCs w:val="28"/>
+                        </w:rPr>
+                      </w:pPr>
+                      <w:r>
+                        <w:rPr>
+                          <w:color w:val="FFFFFF" w:themeColor="background1"/>
+                          <w:sz w:val="28"/>
+                          <w:szCs w:val="28"/>
+                        </w:rPr>
+                        <w:t>Angular JS</w:t>
+                      </w:r>
+                      <w:r>
+                        <w:rPr>
+                          <w:color w:val="FFFFFF" w:themeColor="background1"/>
+                          <w:sz w:val="28"/>
+                          <w:szCs w:val="28"/>
+                          <w:lang w:val="en-GB"/>
+                        </w:rPr>
+                        <w:t xml:space="preserve"> </w:t>
+                      </w:r>
+                      <w:r>
+                        <w:rPr>
+                          <w:color w:val="FFFFFF" w:themeColor="background1"/>
+                          <w:sz w:val="28"/>
+                          <w:szCs w:val="28"/>
+                        </w:rPr>
+                        <w:t>(Still learning)</w:t>
+                      </w:r>
+                    </w:p>
+                    <w:p>
+                      <w:pPr>
+                        <w:pStyle w:val="ListParagraph"/>
+                        <w:numPr>
+                          <w:ilvl w:val="0"/>
+                          <w:numId w:val="1"/>
+                        </w:numPr>
+                        <w:rPr>
+                          <w:color w:val="FFFFFF" w:themeColor="background1"/>
+                          <w:sz w:val="28"/>
+                          <w:szCs w:val="28"/>
+                        </w:rPr>
+                      </w:pPr>
+                      <w:r>
+                        <w:rPr>
+                          <w:color w:val="FFFFFF" w:themeColor="background1"/>
+                          <w:sz w:val="28"/>
+                          <w:szCs w:val="28"/>
+                        </w:rPr>
+                        <w:t>WordPress</w:t>
+                      </w:r>
+                    </w:p>
+                    <w:p>
+                      <w:pPr>
+                        <w:pStyle w:val="ListParagraph"/>
+                        <w:numPr>
+                          <w:ilvl w:val="0"/>
+                          <w:numId w:val="1"/>
+                        </w:numPr>
+                        <w:rPr>
+                          <w:color w:val="FFFFFF" w:themeColor="background1"/>
+                          <w:sz w:val="28"/>
+                          <w:szCs w:val="28"/>
+                        </w:rPr>
+                      </w:pPr>
+                    </w:p>
+                  </w:txbxContent>
+                </v:textbox>
+              </v:shape>
+            </w:pict>
+          </mc:Fallback>
+        </mc:AlternateContent>
+      </w:r>
       <w:r>
         <w:rPr>
           <w:noProof/>
@@ -134,11 +772,7 @@
           </mc:Choice>
           <mc:Fallback>
             <w:pict>
-              <v:shapetype w14:anchorId="17E4A10C" id="_x0000_t202" coordsize="21600,21600" o:spt="202" path="m,l,21600r21600,l21600,xe">
-                <v:stroke joinstyle="miter"/>
-                <v:path gradientshapeok="t" o:connecttype="rect"/>
-              </v:shapetype>
-              <v:shape id="Text Box 45" o:spid="_x0000_s1026" type="#_x0000_t202" style="position:absolute;margin-left:164.25pt;margin-top:578.25pt;width:353.25pt;height:117pt;z-index:251672576;visibility:visible;mso-wrap-style:square;mso-height-percent:0;mso-wrap-distance-left:9pt;mso-wrap-distance-top:0;mso-wrap-distance-right:9pt;mso-wrap-distance-bottom:0;mso-position-horizontal:absolute;mso-position-horizontal-relative:text;mso-position-vertical:absolute;mso-position-vertical-relative:text;mso-height-percent:0;mso-height-relative:margin;v-text-anchor:top" o:gfxdata="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" fillcolor="white [3201]" strokecolor="white [3212]" strokeweight=".5pt">
+              <v:shape w14:anchorId="17E4A10C" id="Text Box 45" o:spid="_x0000_s1027" type="#_x0000_t202" style="position:absolute;margin-left:164.25pt;margin-top:578.25pt;width:353.25pt;height:117pt;z-index:251672576;visibility:visible;mso-wrap-style:square;mso-height-percent:0;mso-wrap-distance-left:9pt;mso-wrap-distance-top:0;mso-wrap-distance-right:9pt;mso-wrap-distance-bottom:0;mso-position-horizontal:absolute;mso-position-horizontal-relative:text;mso-position-vertical:absolute;mso-position-vertical-relative:text;mso-height-percent:0;mso-height-relative:margin;v-text-anchor:top" o:gfxdata="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" fillcolor="white [3201]" strokecolor="white [3212]" strokeweight=".5pt">
                 <v:textbox>
                   <w:txbxContent>
                     <w:p>
@@ -579,7 +1213,7 @@
           </mc:Choice>
           <mc:Fallback>
             <w:pict>
-              <v:shape w14:anchorId="65C1C7DA" id="Text Box 43" o:spid="_x0000_s1027" type="#_x0000_t202" style="position:absolute;margin-left:162pt;margin-top:273pt;width:345.75pt;height:282pt;z-index:251670528;visibility:visible;mso-wrap-style:square;mso-width-percent:0;mso-height-percent:0;mso-wrap-distance-left:9pt;mso-wrap-distance-top:0;mso-wrap-distance-right:9pt;mso-wrap-distance-bottom:0;mso-position-horizontal:absolute;mso-position-horizontal-relative:text;mso-position-vertical:absolute;mso-position-vertical-relative:text;mso-width-percent:0;mso-height-percent:0;mso-width-relative:margin;mso-height-relative:margin;v-text-anchor:top" o:gfxdata="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" fillcolor="white [3201]" strokecolor="white [3212]" strokeweight=".5pt">
+              <v:shape w14:anchorId="65C1C7DA" id="Text Box 43" o:spid="_x0000_s1028" type="#_x0000_t202" style="position:absolute;margin-left:162pt;margin-top:273pt;width:345.75pt;height:282pt;z-index:251670528;visibility:visible;mso-wrap-style:square;mso-width-percent:0;mso-height-percent:0;mso-wrap-distance-left:9pt;mso-wrap-distance-top:0;mso-wrap-distance-right:9pt;mso-wrap-distance-bottom:0;mso-position-horizontal:absolute;mso-position-horizontal-relative:text;mso-position-vertical:absolute;mso-position-vertical-relative:text;mso-width-percent:0;mso-height-percent:0;mso-width-relative:margin;mso-height-relative:margin;v-text-anchor:top" o:gfxdata="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" fillcolor="white [3201]" strokecolor="white [3212]" strokeweight=".5pt">
                 <v:textbox>
                   <w:txbxContent>
                     <w:p>
@@ -857,8 +1491,17 @@
                                 <w:sz w:val="24"/>
                                 <w:szCs w:val="24"/>
                               </w:rPr>
-                              <w:t>Overall, I believe that my technical expertise, collaborative mindset, and commitment to excellence make me an ideal candidate for any web development role.</w:t>
-                            </w:r>
+                              <w:t>Overall, I believe that my techn</w:t>
+                            </w:r>
+                            <w:bookmarkStart w:id="0" w:name="_GoBack"/>
+                            <w:r>
+                              <w:rPr>
+                                <w:sz w:val="24"/>
+                                <w:szCs w:val="24"/>
+                              </w:rPr>
+                              <w:t>ical expertise, collaborative mindset, and commitment to excellence make me an ideal candidate for any web development role.</w:t>
+                            </w:r>
+                            <w:bookmarkEnd w:id="0"/>
                           </w:p>
                         </w:txbxContent>
                       </wps:txbx>
@@ -882,7 +1525,7 @@
           </mc:Choice>
           <mc:Fallback>
             <w:pict>
-              <v:shape w14:anchorId="622D66F0" id="Text Box 40" o:spid="_x0000_s1028" type="#_x0000_t202" style="position:absolute;margin-left:162pt;margin-top:-59.25pt;width:346.5pt;height:310.5pt;z-index:251668480;visibility:visible;mso-wrap-style:square;mso-width-percent:0;mso-height-percent:0;mso-wrap-distance-left:9pt;mso-wrap-distance-top:0;mso-wrap-distance-right:9pt;mso-wrap-distance-bottom:0;mso-position-horizontal:absolute;mso-position-horizontal-relative:text;mso-position-vertical:absolute;mso-position-vertical-relative:text;mso-width-percent:0;mso-height-percent:0;mso-width-relative:margin;mso-height-relative:margin;v-text-anchor:top" o:gfxdata="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" fillcolor="white [3201]" strokecolor="white [3212]" strokeweight=".5pt">
+              <v:shape w14:anchorId="622D66F0" id="Text Box 40" o:spid="_x0000_s1029" type="#_x0000_t202" style="position:absolute;margin-left:162pt;margin-top:-59.25pt;width:346.5pt;height:310.5pt;z-index:251668480;visibility:visible;mso-wrap-style:square;mso-width-percent:0;mso-height-percent:0;mso-wrap-distance-left:9pt;mso-wrap-distance-top:0;mso-wrap-distance-right:9pt;mso-wrap-distance-bottom:0;mso-position-horizontal:absolute;mso-position-horizontal-relative:text;mso-position-vertical:absolute;mso-position-vertical-relative:text;mso-width-percent:0;mso-height-percent:0;mso-width-relative:margin;mso-height-relative:margin;v-text-anchor:top" o:gfxdata="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" fillcolor="white [3201]" strokecolor="white [3212]" strokeweight=".5pt">
                 <v:textbox>
                   <w:txbxContent>
                     <w:p>
@@ -946,8 +1589,17 @@
                           <w:sz w:val="24"/>
                           <w:szCs w:val="24"/>
                         </w:rPr>
-                        <w:t>Overall, I believe that my technical expertise, collaborative mindset, and commitment to excellence make me an ideal candidate for any web development role.</w:t>
-                      </w:r>
+                        <w:t>Overall, I believe that my techn</w:t>
+                      </w:r>
+                      <w:bookmarkStart w:id="1" w:name="_GoBack"/>
+                      <w:r>
+                        <w:rPr>
+                          <w:sz w:val="24"/>
+                          <w:szCs w:val="24"/>
+                        </w:rPr>
+                        <w:t>ical expertise, collaborative mindset, and commitment to excellence make me an ideal candidate for any web development role.</w:t>
+                      </w:r>
+                      <w:bookmarkEnd w:id="1"/>
                     </w:p>
                   </w:txbxContent>
                 </v:textbox>
@@ -1073,7 +1725,7 @@
           </mc:Choice>
           <mc:Fallback>
             <w:pict>
-              <v:shape w14:anchorId="23DC2B7D" id="Text Box 33" o:spid="_x0000_s1029" type="#_x0000_t202" style="position:absolute;margin-left:-54.75pt;margin-top:678pt;width:206.95pt;height:89.25pt;z-index:251667456;visibility:visible;mso-wrap-style:square;mso-height-percent:0;mso-wrap-distance-left:9pt;mso-wrap-distance-top:0;mso-wrap-distance-right:9pt;mso-wrap-distance-bottom:0;mso-position-horizontal:absolute;mso-position-horizontal-relative:text;mso-position-vertical:absolute;mso-position-vertical-relative:text;mso-height-percent:0;mso-height-relative:margin;v-text-anchor:top" o:gfxdata="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" fillcolor="#70ad47 [3209]" strokecolor="#70ad47 [3209]" strokeweight=".5pt">
+              <v:shape w14:anchorId="23DC2B7D" id="Text Box 33" o:spid="_x0000_s1030" type="#_x0000_t202" style="position:absolute;margin-left:-54.75pt;margin-top:678pt;width:206.95pt;height:89.25pt;z-index:251667456;visibility:visible;mso-wrap-style:square;mso-height-percent:0;mso-wrap-distance-left:9pt;mso-wrap-distance-top:0;mso-wrap-distance-right:9pt;mso-wrap-distance-bottom:0;mso-position-horizontal:absolute;mso-position-horizontal-relative:text;mso-position-vertical:absolute;mso-position-vertical-relative:text;mso-height-percent:0;mso-height-relative:margin;v-text-anchor:top" o:gfxdata="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" fillcolor="#70ad47 [3209]" strokecolor="#70ad47 [3209]" strokeweight=".5pt">
                 <v:textbox>
                   <w:txbxContent>
                     <w:p>
@@ -1145,7 +1797,7 @@
         <mc:AlternateContent>
           <mc:Choice Requires="wps">
             <w:drawing>
-              <wp:anchor distT="0" distB="0" distL="114300" distR="114300" simplePos="0" relativeHeight="251666432" behindDoc="0" locked="0" layoutInCell="1" allowOverlap="1" wp14:anchorId="41E0FEEC" wp14:editId="26E39BBC">
+              <wp:anchor distT="0" distB="0" distL="114300" distR="114300" simplePos="0" relativeHeight="251666432" behindDoc="0" locked="0" layoutInCell="1" allowOverlap="1" wp14:anchorId="41E0FEEC" wp14:editId="237733FB">
                 <wp:simplePos x="0" y="0"/>
                 <wp:positionH relativeFrom="column">
                   <wp:posOffset>-790575</wp:posOffset>
@@ -1200,595 +1852,9 @@
           </mc:Choice>
           <mc:Fallback>
             <w:pict>
-              <v:line w14:anchorId="5A0942C4" id="Straight Connector 32" o:spid="_x0000_s1026" style="position:absolute;z-index:251666432;visibility:visible;mso-wrap-style:square;mso-width-percent:0;mso-height-percent:0;mso-wrap-distance-left:9pt;mso-wrap-distance-top:0;mso-wrap-distance-right:9pt;mso-wrap-distance-bottom:0;mso-position-horizontal:absolute;mso-position-horizontal-relative:text;mso-position-vertical:absolute;mso-position-vertical-relative:text;mso-width-percent:0;mso-height-percent:0;mso-width-relative:margin;mso-height-relative:margin" from="-62.25pt,662.25pt" to="154.5pt,662.25pt" o:gfxdata="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" strokecolor="black [3200]" strokeweight="1.5pt">
+              <v:line w14:anchorId="687939A9" id="Straight Connector 32" o:spid="_x0000_s1026" style="position:absolute;z-index:251666432;visibility:visible;mso-wrap-style:square;mso-width-percent:0;mso-height-percent:0;mso-wrap-distance-left:9pt;mso-wrap-distance-top:0;mso-wrap-distance-right:9pt;mso-wrap-distance-bottom:0;mso-position-horizontal:absolute;mso-position-horizontal-relative:text;mso-position-vertical:absolute;mso-position-vertical-relative:text;mso-width-percent:0;mso-height-percent:0;mso-width-relative:margin;mso-height-relative:margin" from="-62.25pt,662.25pt" to="154.5pt,662.25pt" o:gfxdata="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" strokecolor="black [3200]" strokeweight="1.5pt">
                 <v:stroke joinstyle="miter"/>
               </v:line>
-            </w:pict>
-          </mc:Fallback>
-        </mc:AlternateContent>
-      </w:r>
-      <w:r>
-        <w:rPr>
-          <w:noProof/>
-        </w:rPr>
-        <mc:AlternateContent>
-          <mc:Choice Requires="wps">
-            <w:drawing>
-              <wp:anchor distT="0" distB="0" distL="114300" distR="114300" simplePos="0" relativeHeight="251665408" behindDoc="0" locked="0" layoutInCell="1" allowOverlap="1" wp14:anchorId="2274623A" wp14:editId="57C747BC">
-                <wp:simplePos x="0" y="0"/>
-                <wp:positionH relativeFrom="column">
-                  <wp:posOffset>-781050</wp:posOffset>
-                </wp:positionH>
-                <wp:positionV relativeFrom="paragraph">
-                  <wp:posOffset>5248275</wp:posOffset>
-                </wp:positionV>
-                <wp:extent cx="2713990" cy="2943225"/>
-                <wp:effectExtent l="0" t="0" r="10160" b="28575"/>
-                <wp:wrapNone/>
-                <wp:docPr id="30" name="Text Box 30"/>
-                <wp:cNvGraphicFramePr/>
-                <a:graphic xmlns:a="http://schemas.openxmlformats.org/drawingml/2006/main">
-                  <a:graphicData uri="http://schemas.microsoft.com/office/word/2010/wordprocessingShape">
-                    <wps:wsp>
-                      <wps:cNvSpPr txBox="1"/>
-                      <wps:spPr>
-                        <a:xfrm>
-                          <a:off x="0" y="0"/>
-                          <a:ext cx="2713990" cy="2943225"/>
-                        </a:xfrm>
-                        <a:prstGeom prst="rect">
-                          <a:avLst/>
-                        </a:prstGeom>
-                        <a:solidFill>
-                          <a:schemeClr val="accent6"/>
-                        </a:solidFill>
-                        <a:ln w="6350">
-                          <a:solidFill>
-                            <a:schemeClr val="accent6"/>
-                          </a:solidFill>
-                        </a:ln>
-                      </wps:spPr>
-                      <wps:txbx>
-                        <w:txbxContent>
-                          <w:p>
-                            <w:pPr>
-                              <w:spacing w:line="240" w:lineRule="auto"/>
-                              <w:rPr>
-                                <w:b/>
-                                <w:bCs/>
-                                <w:color w:val="FFFFFF" w:themeColor="background1"/>
-                                <w:sz w:val="40"/>
-                                <w:szCs w:val="40"/>
-                              </w:rPr>
-                            </w:pPr>
-                            <w:r>
-                              <w:rPr>
-                                <w:b/>
-                                <w:bCs/>
-                                <w:color w:val="FFFFFF" w:themeColor="background1"/>
-                                <w:sz w:val="40"/>
-                                <w:szCs w:val="40"/>
-                              </w:rPr>
-                              <w:t>Skills</w:t>
-                            </w:r>
-                          </w:p>
-                          <w:p>
-                            <w:pPr>
-                              <w:pStyle w:val="ListParagraph"/>
-                              <w:numPr>
-                                <w:ilvl w:val="0"/>
-                                <w:numId w:val="1"/>
-                              </w:numPr>
-                              <w:spacing w:line="240" w:lineRule="auto"/>
-                              <w:rPr>
-                                <w:color w:val="FFFFFF" w:themeColor="background1"/>
-                                <w:sz w:val="28"/>
-                                <w:szCs w:val="28"/>
-                              </w:rPr>
-                            </w:pPr>
-                            <w:r>
-                              <w:rPr>
-                                <w:color w:val="FFFFFF" w:themeColor="background1"/>
-                                <w:sz w:val="28"/>
-                                <w:szCs w:val="28"/>
-                              </w:rPr>
-                              <w:t>Bootstrap</w:t>
-                            </w:r>
-                          </w:p>
-                          <w:p>
-                            <w:pPr>
-                              <w:pStyle w:val="ListParagraph"/>
-                              <w:numPr>
-                                <w:ilvl w:val="0"/>
-                                <w:numId w:val="1"/>
-                              </w:numPr>
-                              <w:spacing w:line="240" w:lineRule="auto"/>
-                              <w:rPr>
-                                <w:color w:val="FFFFFF" w:themeColor="background1"/>
-                                <w:sz w:val="28"/>
-                                <w:szCs w:val="28"/>
-                              </w:rPr>
-                            </w:pPr>
-                            <w:r>
-                              <w:rPr>
-                                <w:color w:val="FFFFFF" w:themeColor="background1"/>
-                                <w:sz w:val="28"/>
-                                <w:szCs w:val="28"/>
-                              </w:rPr>
-                              <w:t>HTML 5</w:t>
-                            </w:r>
-                          </w:p>
-                          <w:p>
-                            <w:pPr>
-                              <w:pStyle w:val="ListParagraph"/>
-                              <w:numPr>
-                                <w:ilvl w:val="0"/>
-                                <w:numId w:val="1"/>
-                              </w:numPr>
-                              <w:spacing w:line="240" w:lineRule="auto"/>
-                              <w:rPr>
-                                <w:color w:val="FFFFFF" w:themeColor="background1"/>
-                                <w:sz w:val="28"/>
-                                <w:szCs w:val="28"/>
-                              </w:rPr>
-                            </w:pPr>
-                            <w:r>
-                              <w:rPr>
-                                <w:color w:val="FFFFFF" w:themeColor="background1"/>
-                                <w:sz w:val="28"/>
-                                <w:szCs w:val="28"/>
-                              </w:rPr>
-                              <w:t>Sass</w:t>
-                            </w:r>
-                          </w:p>
-                          <w:p>
-                            <w:pPr>
-                              <w:pStyle w:val="ListParagraph"/>
-                              <w:numPr>
-                                <w:ilvl w:val="0"/>
-                                <w:numId w:val="1"/>
-                              </w:numPr>
-                              <w:spacing w:line="240" w:lineRule="auto"/>
-                              <w:rPr>
-                                <w:color w:val="FFFFFF" w:themeColor="background1"/>
-                                <w:sz w:val="28"/>
-                                <w:szCs w:val="28"/>
-                              </w:rPr>
-                            </w:pPr>
-                            <w:r>
-                              <w:rPr>
-                                <w:color w:val="FFFFFF" w:themeColor="background1"/>
-                                <w:sz w:val="28"/>
-                                <w:szCs w:val="28"/>
-                              </w:rPr>
-                              <w:t>Git</w:t>
-                            </w:r>
-                          </w:p>
-                          <w:p>
-                            <w:pPr>
-                              <w:pStyle w:val="ListParagraph"/>
-                              <w:numPr>
-                                <w:ilvl w:val="0"/>
-                                <w:numId w:val="1"/>
-                              </w:numPr>
-                              <w:spacing w:line="240" w:lineRule="auto"/>
-                              <w:rPr>
-                                <w:color w:val="FFFFFF" w:themeColor="background1"/>
-                                <w:sz w:val="28"/>
-                                <w:szCs w:val="28"/>
-                              </w:rPr>
-                            </w:pPr>
-                            <w:r>
-                              <w:rPr>
-                                <w:color w:val="FFFFFF" w:themeColor="background1"/>
-                                <w:sz w:val="28"/>
-                                <w:szCs w:val="28"/>
-                              </w:rPr>
-                              <w:t>HTML coding</w:t>
-                            </w:r>
-                          </w:p>
-                          <w:p>
-                            <w:pPr>
-                              <w:pStyle w:val="ListParagraph"/>
-                              <w:numPr>
-                                <w:ilvl w:val="0"/>
-                                <w:numId w:val="1"/>
-                              </w:numPr>
-                              <w:spacing w:line="240" w:lineRule="auto"/>
-                              <w:rPr>
-                                <w:color w:val="FFFFFF" w:themeColor="background1"/>
-                                <w:sz w:val="28"/>
-                                <w:szCs w:val="28"/>
-                              </w:rPr>
-                            </w:pPr>
-                            <w:r>
-                              <w:rPr>
-                                <w:color w:val="FFFFFF" w:themeColor="background1"/>
-                                <w:sz w:val="28"/>
-                                <w:szCs w:val="28"/>
-                              </w:rPr>
-                              <w:t>Front and back end development (Still in training at GoMyCode)</w:t>
-                            </w:r>
-                          </w:p>
-                          <w:p>
-                            <w:pPr>
-                              <w:pStyle w:val="ListParagraph"/>
-                              <w:numPr>
-                                <w:ilvl w:val="0"/>
-                                <w:numId w:val="1"/>
-                              </w:numPr>
-                              <w:rPr>
-                                <w:color w:val="FFFFFF" w:themeColor="background1"/>
-                                <w:sz w:val="28"/>
-                                <w:szCs w:val="28"/>
-                              </w:rPr>
-                            </w:pPr>
-                            <w:r>
-                              <w:rPr>
-                                <w:color w:val="FFFFFF" w:themeColor="background1"/>
-                                <w:sz w:val="28"/>
-                                <w:szCs w:val="28"/>
-                              </w:rPr>
-                              <w:t>GitHub</w:t>
-                            </w:r>
-                          </w:p>
-                          <w:p>
-                            <w:pPr>
-                              <w:pStyle w:val="ListParagraph"/>
-                              <w:numPr>
-                                <w:ilvl w:val="0"/>
-                                <w:numId w:val="1"/>
-                              </w:numPr>
-                              <w:rPr>
-                                <w:color w:val="FFFFFF" w:themeColor="background1"/>
-                                <w:sz w:val="28"/>
-                                <w:szCs w:val="28"/>
-                              </w:rPr>
-                            </w:pPr>
-                            <w:r>
-                              <w:rPr>
-                                <w:color w:val="FFFFFF" w:themeColor="background1"/>
-                                <w:sz w:val="28"/>
-                                <w:szCs w:val="28"/>
-                              </w:rPr>
-                              <w:t>Angular JS</w:t>
-                            </w:r>
-                            <w:r>
-                              <w:rPr>
-                                <w:color w:val="FFFFFF" w:themeColor="background1"/>
-                                <w:sz w:val="28"/>
-                                <w:szCs w:val="28"/>
-                                <w:lang w:val="en-GB"/>
-                              </w:rPr>
-                              <w:t xml:space="preserve"> </w:t>
-                            </w:r>
-                            <w:r>
-                              <w:rPr>
-                                <w:color w:val="FFFFFF" w:themeColor="background1"/>
-                                <w:sz w:val="28"/>
-                                <w:szCs w:val="28"/>
-                              </w:rPr>
-                              <w:t>(Still learning)</w:t>
-                            </w:r>
-                          </w:p>
-                          <w:p>
-                            <w:pPr>
-                              <w:pStyle w:val="ListParagraph"/>
-                              <w:numPr>
-                                <w:ilvl w:val="0"/>
-                                <w:numId w:val="1"/>
-                              </w:numPr>
-                              <w:rPr>
-                                <w:color w:val="FFFFFF" w:themeColor="background1"/>
-                                <w:sz w:val="28"/>
-                                <w:szCs w:val="28"/>
-                              </w:rPr>
-                            </w:pPr>
-                            <w:r>
-                              <w:rPr>
-                                <w:color w:val="FFFFFF" w:themeColor="background1"/>
-                                <w:sz w:val="28"/>
-                                <w:szCs w:val="28"/>
-                              </w:rPr>
-                              <w:t>WordPress</w:t>
-                            </w:r>
-                          </w:p>
-                          <w:p>
-                            <w:pPr>
-                              <w:pStyle w:val="ListParagraph"/>
-                              <w:numPr>
-                                <w:ilvl w:val="0"/>
-                                <w:numId w:val="1"/>
-                              </w:numPr>
-                              <w:rPr>
-                                <w:color w:val="FFFFFF" w:themeColor="background1"/>
-                                <w:sz w:val="28"/>
-                                <w:szCs w:val="28"/>
-                              </w:rPr>
-                            </w:pPr>
-                          </w:p>
-                        </w:txbxContent>
-                      </wps:txbx>
-                      <wps:bodyPr rot="0" spcFirstLastPara="0" vertOverflow="overflow" horzOverflow="overflow" vert="horz" wrap="square" lIns="91440" tIns="45720" rIns="91440" bIns="45720" numCol="1" spcCol="0" rtlCol="0" fromWordArt="0" anchor="t" anchorCtr="0" forceAA="0" compatLnSpc="1">
-                        <a:prstTxWarp prst="textNoShape">
-                          <a:avLst/>
-                        </a:prstTxWarp>
-                        <a:noAutofit/>
-                      </wps:bodyPr>
-                    </wps:wsp>
-                  </a:graphicData>
-                </a:graphic>
-                <wp14:sizeRelV relativeFrom="margin">
-                  <wp14:pctHeight>0</wp14:pctHeight>
-                </wp14:sizeRelV>
-              </wp:anchor>
-            </w:drawing>
-          </mc:Choice>
-          <mc:Fallback>
-            <w:pict>
-              <v:shape w14:anchorId="2274623A" id="Text Box 30" o:spid="_x0000_s1030" type="#_x0000_t202" style="position:absolute;margin-left:-61.5pt;margin-top:413.25pt;width:213.7pt;height:231.75pt;z-index:251665408;visibility:visible;mso-wrap-style:square;mso-height-percent:0;mso-wrap-distance-left:9pt;mso-wrap-distance-top:0;mso-wrap-distance-right:9pt;mso-wrap-distance-bottom:0;mso-position-horizontal:absolute;mso-position-horizontal-relative:text;mso-position-vertical:absolute;mso-position-vertical-relative:text;mso-height-percent:0;mso-height-relative:margin;v-text-anchor:top" o:gfxdata="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" fillcolor="#70ad47 [3209]" strokecolor="#70ad47 [3209]" strokeweight=".5pt">
-                <v:textbox>
-                  <w:txbxContent>
-                    <w:p>
-                      <w:pPr>
-                        <w:spacing w:line="240" w:lineRule="auto"/>
-                        <w:rPr>
-                          <w:b/>
-                          <w:bCs/>
-                          <w:color w:val="FFFFFF" w:themeColor="background1"/>
-                          <w:sz w:val="40"/>
-                          <w:szCs w:val="40"/>
-                        </w:rPr>
-                      </w:pPr>
-                      <w:r>
-                        <w:rPr>
-                          <w:b/>
-                          <w:bCs/>
-                          <w:color w:val="FFFFFF" w:themeColor="background1"/>
-                          <w:sz w:val="40"/>
-                          <w:szCs w:val="40"/>
-                        </w:rPr>
-                        <w:t>Skills</w:t>
-                      </w:r>
-                    </w:p>
-                    <w:p>
-                      <w:pPr>
-                        <w:pStyle w:val="ListParagraph"/>
-                        <w:numPr>
-                          <w:ilvl w:val="0"/>
-                          <w:numId w:val="1"/>
-                        </w:numPr>
-                        <w:spacing w:line="240" w:lineRule="auto"/>
-                        <w:rPr>
-                          <w:color w:val="FFFFFF" w:themeColor="background1"/>
-                          <w:sz w:val="28"/>
-                          <w:szCs w:val="28"/>
-                        </w:rPr>
-                      </w:pPr>
-                      <w:r>
-                        <w:rPr>
-                          <w:color w:val="FFFFFF" w:themeColor="background1"/>
-                          <w:sz w:val="28"/>
-                          <w:szCs w:val="28"/>
-                        </w:rPr>
-                        <w:t>Bootstrap</w:t>
-                      </w:r>
-                    </w:p>
-                    <w:p>
-                      <w:pPr>
-                        <w:pStyle w:val="ListParagraph"/>
-                        <w:numPr>
-                          <w:ilvl w:val="0"/>
-                          <w:numId w:val="1"/>
-                        </w:numPr>
-                        <w:spacing w:line="240" w:lineRule="auto"/>
-                        <w:rPr>
-                          <w:color w:val="FFFFFF" w:themeColor="background1"/>
-                          <w:sz w:val="28"/>
-                          <w:szCs w:val="28"/>
-                        </w:rPr>
-                      </w:pPr>
-                      <w:r>
-                        <w:rPr>
-                          <w:color w:val="FFFFFF" w:themeColor="background1"/>
-                          <w:sz w:val="28"/>
-                          <w:szCs w:val="28"/>
-                        </w:rPr>
-                        <w:t>HTML 5</w:t>
-                      </w:r>
-                    </w:p>
-                    <w:p>
-                      <w:pPr>
-                        <w:pStyle w:val="ListParagraph"/>
-                        <w:numPr>
-                          <w:ilvl w:val="0"/>
-                          <w:numId w:val="1"/>
-                        </w:numPr>
-                        <w:spacing w:line="240" w:lineRule="auto"/>
-                        <w:rPr>
-                          <w:color w:val="FFFFFF" w:themeColor="background1"/>
-                          <w:sz w:val="28"/>
-                          <w:szCs w:val="28"/>
-                        </w:rPr>
-                      </w:pPr>
-                      <w:r>
-                        <w:rPr>
-                          <w:color w:val="FFFFFF" w:themeColor="background1"/>
-                          <w:sz w:val="28"/>
-                          <w:szCs w:val="28"/>
-                        </w:rPr>
-                        <w:t>Sass</w:t>
-                      </w:r>
-                    </w:p>
-                    <w:p>
-                      <w:pPr>
-                        <w:pStyle w:val="ListParagraph"/>
-                        <w:numPr>
-                          <w:ilvl w:val="0"/>
-                          <w:numId w:val="1"/>
-                        </w:numPr>
-                        <w:spacing w:line="240" w:lineRule="auto"/>
-                        <w:rPr>
-                          <w:color w:val="FFFFFF" w:themeColor="background1"/>
-                          <w:sz w:val="28"/>
-                          <w:szCs w:val="28"/>
-                        </w:rPr>
-                      </w:pPr>
-                      <w:r>
-                        <w:rPr>
-                          <w:color w:val="FFFFFF" w:themeColor="background1"/>
-                          <w:sz w:val="28"/>
-                          <w:szCs w:val="28"/>
-                        </w:rPr>
-                        <w:t>Git</w:t>
-                      </w:r>
-                    </w:p>
-                    <w:p>
-                      <w:pPr>
-                        <w:pStyle w:val="ListParagraph"/>
-                        <w:numPr>
-                          <w:ilvl w:val="0"/>
-                          <w:numId w:val="1"/>
-                        </w:numPr>
-                        <w:spacing w:line="240" w:lineRule="auto"/>
-                        <w:rPr>
-                          <w:color w:val="FFFFFF" w:themeColor="background1"/>
-                          <w:sz w:val="28"/>
-                          <w:szCs w:val="28"/>
-                        </w:rPr>
-                      </w:pPr>
-                      <w:r>
-                        <w:rPr>
-                          <w:color w:val="FFFFFF" w:themeColor="background1"/>
-                          <w:sz w:val="28"/>
-                          <w:szCs w:val="28"/>
-                        </w:rPr>
-                        <w:t>HTML coding</w:t>
-                      </w:r>
-                    </w:p>
-                    <w:p>
-                      <w:pPr>
-                        <w:pStyle w:val="ListParagraph"/>
-                        <w:numPr>
-                          <w:ilvl w:val="0"/>
-                          <w:numId w:val="1"/>
-                        </w:numPr>
-                        <w:spacing w:line="240" w:lineRule="auto"/>
-                        <w:rPr>
-                          <w:color w:val="FFFFFF" w:themeColor="background1"/>
-                          <w:sz w:val="28"/>
-                          <w:szCs w:val="28"/>
-                        </w:rPr>
-                      </w:pPr>
-                      <w:r>
-                        <w:rPr>
-                          <w:color w:val="FFFFFF" w:themeColor="background1"/>
-                          <w:sz w:val="28"/>
-                          <w:szCs w:val="28"/>
-                        </w:rPr>
-                        <w:t>Front and back end development (Still in training at GoMyCode)</w:t>
-                      </w:r>
-                    </w:p>
-                    <w:p>
-                      <w:pPr>
-                        <w:pStyle w:val="ListParagraph"/>
-                        <w:numPr>
-                          <w:ilvl w:val="0"/>
-                          <w:numId w:val="1"/>
-                        </w:numPr>
-                        <w:rPr>
-                          <w:color w:val="FFFFFF" w:themeColor="background1"/>
-                          <w:sz w:val="28"/>
-                          <w:szCs w:val="28"/>
-                        </w:rPr>
-                      </w:pPr>
-                      <w:r>
-                        <w:rPr>
-                          <w:color w:val="FFFFFF" w:themeColor="background1"/>
-                          <w:sz w:val="28"/>
-                          <w:szCs w:val="28"/>
-                        </w:rPr>
-                        <w:t>GitHub</w:t>
-                      </w:r>
-                    </w:p>
-                    <w:p>
-                      <w:pPr>
-                        <w:pStyle w:val="ListParagraph"/>
-                        <w:numPr>
-                          <w:ilvl w:val="0"/>
-                          <w:numId w:val="1"/>
-                        </w:numPr>
-                        <w:rPr>
-                          <w:color w:val="FFFFFF" w:themeColor="background1"/>
-                          <w:sz w:val="28"/>
-                          <w:szCs w:val="28"/>
-                        </w:rPr>
-                      </w:pPr>
-                      <w:r>
-                        <w:rPr>
-                          <w:color w:val="FFFFFF" w:themeColor="background1"/>
-                          <w:sz w:val="28"/>
-                          <w:szCs w:val="28"/>
-                        </w:rPr>
-                        <w:t>Angular JS</w:t>
-                      </w:r>
-                      <w:r>
-                        <w:rPr>
-                          <w:color w:val="FFFFFF" w:themeColor="background1"/>
-                          <w:sz w:val="28"/>
-                          <w:szCs w:val="28"/>
-                          <w:lang w:val="en-GB"/>
-                        </w:rPr>
-                        <w:t xml:space="preserve"> </w:t>
-                      </w:r>
-                      <w:r>
-                        <w:rPr>
-                          <w:color w:val="FFFFFF" w:themeColor="background1"/>
-                          <w:sz w:val="28"/>
-                          <w:szCs w:val="28"/>
-                        </w:rPr>
-                        <w:t>(Still learning)</w:t>
-                      </w:r>
-                    </w:p>
-                    <w:p>
-                      <w:pPr>
-                        <w:pStyle w:val="ListParagraph"/>
-                        <w:numPr>
-                          <w:ilvl w:val="0"/>
-                          <w:numId w:val="1"/>
-                        </w:numPr>
-                        <w:rPr>
-                          <w:color w:val="FFFFFF" w:themeColor="background1"/>
-                          <w:sz w:val="28"/>
-                          <w:szCs w:val="28"/>
-                        </w:rPr>
-                      </w:pPr>
-                      <w:r>
-                        <w:rPr>
-                          <w:color w:val="FFFFFF" w:themeColor="background1"/>
-                          <w:sz w:val="28"/>
-                          <w:szCs w:val="28"/>
-                        </w:rPr>
-                        <w:t>WordPress</w:t>
-                      </w:r>
-                    </w:p>
-                    <w:p>
-                      <w:pPr>
-                        <w:pStyle w:val="ListParagraph"/>
-                        <w:numPr>
-                          <w:ilvl w:val="0"/>
-                          <w:numId w:val="1"/>
-                        </w:numPr>
-                        <w:rPr>
-                          <w:color w:val="FFFFFF" w:themeColor="background1"/>
-                          <w:sz w:val="28"/>
-                          <w:szCs w:val="28"/>
-                        </w:rPr>
-                      </w:pPr>
-                    </w:p>
-                  </w:txbxContent>
-                </v:textbox>
-              </v:shape>
             </w:pict>
           </mc:Fallback>
         </mc:AlternateContent>
@@ -1962,7 +2028,7 @@
                                 <w:color w:val="FFFFFF" w:themeColor="background1"/>
                               </w:rPr>
                               <w:pict w14:anchorId="751B642E">
-                                <v:shape id="Graphic 21" o:spid="_x0000_i1047" type="#_x0000_t75" alt="Smart Phone" style="width:15pt;height:15pt;visibility:visible" o:gfxdata="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" o:bullet="t">
+                                <v:shape id="Graphic 21" o:spid="_x0000_i1027" type="#_x0000_t75" alt="Smart Phone" style="width:15pt;height:15pt;visibility:visible" o:gfxdata="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" o:bullet="t">
                                   <v:imagedata r:id="rId7" o:title="" cropbottom="-440f" cropleft="-15573f" cropright="-16221f"/>
                                 </v:shape>
                               </w:pict>
@@ -2240,7 +2306,7 @@
                           <w:color w:val="FFFFFF" w:themeColor="background1"/>
                         </w:rPr>
                         <w:pict w14:anchorId="751B642E">
-                          <v:shape id="Graphic 21" o:spid="_x0000_i1047" type="#_x0000_t75" alt="Smart Phone" style="width:15pt;height:15pt;visibility:visible" o:gfxdata="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" o:bullet="t">
+                          <v:shape id="Graphic 21" o:spid="_x0000_i1027" type="#_x0000_t75" alt="Smart Phone" style="width:15pt;height:15pt;visibility:visible" o:gfxdata="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" o:bullet="t">
                             <v:imagedata r:id="rId7" o:title="" cropbottom="-440f" cropleft="-15573f" cropright="-16221f"/>
                           </v:shape>
                         </w:pict>
@@ -3176,8 +3242,6 @@
         </w:rPr>
         <w:tab/>
       </w:r>
-      <w:bookmarkStart w:id="0" w:name="_GoBack"/>
-      <w:bookmarkEnd w:id="0"/>
     </w:p>
     <w:sectPr>
       <w:pgSz w:w="11906" w:h="16838"/>
@@ -3193,7 +3257,7 @@
 <w:numbering xmlns:wpc="http://schemas.microsoft.com/office/word/2010/wordprocessingCanvas" xmlns:cx="http://schemas.microsoft.com/office/drawing/2014/chartex" xmlns:cx1="http://schemas.microsoft.com/office/drawing/2015/9/8/chartex" xmlns:cx2="http://schemas.microsoft.com/office/drawing/2015/10/21/chartex" xmlns:cx3="http://schemas.microsoft.com/office/drawing/2016/5/9/chartex" xmlns:cx4="http://schemas.microsoft.com/office/drawing/2016/5/10/chartex" xmlns:cx5="http://schemas.microsoft.com/office/drawing/2016/5/11/chartex" xmlns:cx6="http://schemas.microsoft.com/office/drawing/2016/5/12/chartex" xmlns:cx7="http://schemas.microsoft.com/office/drawing/2016/5/13/chartex" xmlns:cx8="http://schemas.microsoft.com/office/drawing/2016/5/14/chartex" xmlns:mc="http://schemas.openxmlformats.org/markup-compatibility/2006" xmlns:aink="http://schemas.microsoft.com/office/drawing/2016/ink" xmlns:am3d="http://schemas.microsoft.com/office/drawing/2017/model3d" xmlns:o="urn:schemas-microsoft-com:office:office" xmlns:r="http://schemas.openxmlformats.org/officeDocument/2006/relationships" xmlns:m="http://schemas.openxmlformats.org/officeDocument/2006/math" xmlns:v="urn:schemas-microsoft-com:vml" xmlns:wp14="http://schemas.microsoft.com/office/word/2010/wordprocessingDrawing" xmlns:wp="http://schemas.openxmlformats.org/drawingml/2006/wordprocessingDrawing" xmlns:w10="urn:schemas-microsoft-com:office:word" xmlns:w="http://schemas.openxmlformats.org/wordprocessingml/2006/main" xmlns:w14="http://schemas.microsoft.com/office/word/2010/wordml" xmlns:w15="http://schemas.microsoft.com/office/word/2012/wordml" xmlns:w16cid="http://schemas.microsoft.com/office/word/2016/wordml/cid" xmlns:w16se="http://schemas.microsoft.com/office/word/2015/wordml/symex" xmlns:wpg="http://schemas.microsoft.com/office/word/2010/wordprocessingGroup" xmlns:wpi="http://schemas.microsoft.com/office/word/2010/wordprocessingInk" xmlns:wne="http://schemas.microsoft.com/office/word/2006/wordml" xmlns:wps="http://schemas.microsoft.com/office/word/2010/wordprocessingShape" mc:Ignorable="w14 w15 w16se w16cid wp14">
   <w:numPicBullet w:numPicBulletId="0">
     <w:pict>
-      <v:shapetype w14:anchorId="3462A650" id="_x0000_t75" coordsize="21600,21600" o:spt="75" o:preferrelative="t" path="m@4@5l@4@11@9@11@9@5xe" filled="f" stroked="f">
+      <v:shapetype w14:anchorId="21F2BB48" id="_x0000_t75" coordsize="21600,21600" o:spt="75" o:preferrelative="t" path="m@4@5l@4@11@9@11@9@5xe" filled="f" stroked="f">
         <v:stroke joinstyle="miter"/>
         <v:formulas>
           <v:f eqn="if lineDrawn pixelLineWidth 0"/>
@@ -3212,7 +3276,7 @@
         <v:path o:extrusionok="f" gradientshapeok="t" o:connecttype="rect"/>
         <o:lock v:ext="edit" aspectratio="t"/>
       </v:shapetype>
-      <v:shape id="_x0000_i1106" type="#_x0000_t75" alt="Smart Phone" style="width:9.75pt;height:15pt;visibility:visible" o:gfxdata="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" o:bullet="t">
+      <v:shape id="_x0000_i1027" type="#_x0000_t75" alt="Smart Phone" style="width:9.6pt;height:15pt;visibility:visible" o:gfxdata="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" o:bullet="t">
         <v:imagedata r:id="rId1" o:title="" cropbottom="-440f" cropleft="-15573f" cropright="-16221f"/>
       </v:shape>
     </w:pict>

</xml_diff>